<commit_message>
updated netutili doc and sandbox code
</commit_message>
<xml_diff>
--- a/Network Utility/NetworkUtilities.docx
+++ b/Network Utility/NetworkUtilities.docx
@@ -303,7 +303,7 @@
       <w:r>
         <w:rPr>
           <w:rFonts w:eastAsia="Times New Roman" w:cs="Helvetica" w:ascii="Helvetica" w:hAnsi="Helvetica"/>
-          <w:color w:val="333333"/>
+          <w:color w:val="FF3333"/>
           <w:sz w:val="20"/>
           <w:szCs w:val="20"/>
         </w:rPr>
@@ -329,7 +329,7 @@
       <w:r>
         <w:rPr>
           <w:rFonts w:eastAsia="Times New Roman" w:cs="Helvetica" w:ascii="Helvetica" w:hAnsi="Helvetica"/>
-          <w:color w:val="333333"/>
+          <w:color w:val="3399FF"/>
           <w:sz w:val="20"/>
           <w:szCs w:val="20"/>
         </w:rPr>
@@ -355,7 +355,7 @@
       <w:r>
         <w:rPr>
           <w:rFonts w:eastAsia="Times New Roman" w:cs="Helvetica" w:ascii="Helvetica" w:hAnsi="Helvetica"/>
-          <w:color w:val="333333"/>
+          <w:color w:val="FF3333"/>
           <w:sz w:val="20"/>
           <w:szCs w:val="20"/>
         </w:rPr>
@@ -381,7 +381,7 @@
       <w:r>
         <w:rPr>
           <w:rFonts w:eastAsia="Times New Roman" w:cs="Helvetica" w:ascii="Helvetica" w:hAnsi="Helvetica"/>
-          <w:color w:val="333333"/>
+          <w:color w:val="FF3333"/>
           <w:sz w:val="20"/>
           <w:szCs w:val="20"/>
         </w:rPr>
@@ -407,7 +407,7 @@
       <w:r>
         <w:rPr>
           <w:rFonts w:eastAsia="Times New Roman" w:cs="Helvetica" w:ascii="Helvetica" w:hAnsi="Helvetica"/>
-          <w:color w:val="333333"/>
+          <w:color w:val="FF3333"/>
           <w:sz w:val="20"/>
           <w:szCs w:val="20"/>
         </w:rPr>
@@ -416,7 +416,7 @@
       <w:r>
         <w:rPr>
           <w:rFonts w:eastAsia="Times New Roman" w:cs="Helvetica" w:ascii="Helvetica" w:hAnsi="Helvetica"/>
-          <w:color w:val="333333"/>
+          <w:color w:val="FF3333"/>
           <w:sz w:val="20"/>
           <w:szCs w:val="20"/>
         </w:rPr>
@@ -433,16 +433,13 @@
         <w:shd w:val="clear" w:color="auto" w:fill="FFFFFF" w:themeFill="background1"/>
         <w:spacing w:lineRule="atLeast" w:line="300" w:before="0" w:after="150"/>
         <w:rPr>
-          <w:rFonts w:ascii="Helvetica" w:hAnsi="Helvetica" w:eastAsia="Times New Roman" w:cs="Helvetica"/>
-          <w:color w:val="333333"/>
-          <w:sz w:val="20"/>
-          <w:szCs w:val="20"/>
-        </w:rPr>
-      </w:pPr>
-      <w:r>
-        <w:rPr>
-          <w:rFonts w:eastAsia="Times New Roman" w:cs="Helvetica" w:ascii="Helvetica" w:hAnsi="Helvetica"/>
-          <w:color w:val="333333"/>
+          <w:color w:val="FF3333"/>
+        </w:rPr>
+      </w:pPr>
+      <w:r>
+        <w:rPr>
+          <w:rFonts w:eastAsia="Times New Roman" w:cs="Helvetica" w:ascii="Helvetica" w:hAnsi="Helvetica"/>
+          <w:color w:val="FF3333"/>
           <w:sz w:val="20"/>
           <w:szCs w:val="20"/>
         </w:rPr>
@@ -468,7 +465,7 @@
       <w:r>
         <w:rPr>
           <w:rFonts w:eastAsia="Times New Roman" w:cs="Helvetica" w:ascii="Helvetica" w:hAnsi="Helvetica"/>
-          <w:color w:val="333333"/>
+          <w:color w:val="FF3333"/>
           <w:sz w:val="20"/>
           <w:szCs w:val="20"/>
         </w:rPr>
@@ -494,7 +491,7 @@
       <w:r>
         <w:rPr>
           <w:rFonts w:eastAsia="Times New Roman" w:cs="Helvetica" w:ascii="Helvetica" w:hAnsi="Helvetica"/>
-          <w:color w:val="333333"/>
+          <w:color w:val="FF3333"/>
           <w:sz w:val="20"/>
           <w:szCs w:val="20"/>
         </w:rPr>
@@ -520,7 +517,7 @@
       <w:r>
         <w:rPr>
           <w:rFonts w:eastAsia="Times New Roman" w:cs="Helvetica" w:ascii="Helvetica" w:hAnsi="Helvetica"/>
-          <w:color w:val="333333"/>
+          <w:color w:val="FF3333"/>
           <w:sz w:val="20"/>
           <w:szCs w:val="20"/>
         </w:rPr>
@@ -546,7 +543,7 @@
       <w:r>
         <w:rPr>
           <w:rFonts w:eastAsia="Times New Roman" w:cs="Helvetica" w:ascii="Helvetica" w:hAnsi="Helvetica"/>
-          <w:color w:val="333333"/>
+          <w:color w:val="FF3333"/>
           <w:sz w:val="20"/>
           <w:szCs w:val="20"/>
         </w:rPr>
@@ -572,7 +569,7 @@
       <w:r>
         <w:rPr>
           <w:rFonts w:eastAsia="Times New Roman" w:cs="Helvetica" w:ascii="Helvetica" w:hAnsi="Helvetica"/>
-          <w:color w:val="333333"/>
+          <w:color w:val="FF3333"/>
           <w:sz w:val="20"/>
           <w:szCs w:val="20"/>
         </w:rPr>
@@ -598,7 +595,7 @@
       <w:r>
         <w:rPr>
           <w:rFonts w:eastAsia="Times New Roman" w:cs="Helvetica" w:ascii="Helvetica" w:hAnsi="Helvetica"/>
-          <w:color w:val="333333"/>
+          <w:color w:val="FF3333"/>
           <w:sz w:val="20"/>
           <w:szCs w:val="20"/>
         </w:rPr>
@@ -624,7 +621,7 @@
       <w:r>
         <w:rPr>
           <w:rFonts w:eastAsia="Times New Roman" w:cs="Helvetica" w:ascii="Helvetica" w:hAnsi="Helvetica"/>
-          <w:color w:val="333333"/>
+          <w:color w:val="FF3333"/>
           <w:sz w:val="20"/>
           <w:szCs w:val="20"/>
         </w:rPr>
@@ -650,7 +647,7 @@
       <w:r>
         <w:rPr>
           <w:rFonts w:eastAsia="Times New Roman" w:cs="Helvetica" w:ascii="Helvetica" w:hAnsi="Helvetica"/>
-          <w:color w:val="333333"/>
+          <w:color w:val="FF3333"/>
           <w:sz w:val="20"/>
           <w:szCs w:val="20"/>
         </w:rPr>
@@ -676,7 +673,7 @@
       <w:r>
         <w:rPr>
           <w:rFonts w:eastAsia="Times New Roman" w:cs="Helvetica" w:ascii="Helvetica" w:hAnsi="Helvetica"/>
-          <w:color w:val="333333"/>
+          <w:color w:val="FF3333"/>
           <w:sz w:val="20"/>
           <w:szCs w:val="20"/>
         </w:rPr>
@@ -685,7 +682,7 @@
       <w:r>
         <w:rPr>
           <w:rFonts w:eastAsia="Times New Roman" w:cs="Helvetica" w:ascii="Helvetica" w:hAnsi="Helvetica"/>
-          <w:color w:val="333333"/>
+          <w:color w:val="FF3333"/>
           <w:sz w:val="20"/>
           <w:szCs w:val="20"/>
         </w:rPr>
@@ -711,7 +708,7 @@
       <w:r>
         <w:rPr>
           <w:rFonts w:eastAsia="Times New Roman" w:cs="Helvetica" w:ascii="Helvetica" w:hAnsi="Helvetica"/>
-          <w:color w:val="333333"/>
+          <w:color w:val="FF3333"/>
           <w:sz w:val="20"/>
           <w:szCs w:val="20"/>
         </w:rPr>
@@ -737,7 +734,7 @@
       <w:r>
         <w:rPr>
           <w:rFonts w:eastAsia="Times New Roman" w:cs="Helvetica" w:ascii="Helvetica" w:hAnsi="Helvetica"/>
-          <w:color w:val="333333"/>
+          <w:color w:val="FF3333"/>
           <w:sz w:val="20"/>
           <w:szCs w:val="20"/>
         </w:rPr>
@@ -763,7 +760,7 @@
       <w:r>
         <w:rPr>
           <w:rFonts w:eastAsia="Times New Roman" w:cs="Helvetica" w:ascii="Helvetica" w:hAnsi="Helvetica"/>
-          <w:color w:val="333333"/>
+          <w:color w:val="FF3333"/>
           <w:sz w:val="20"/>
           <w:szCs w:val="20"/>
         </w:rPr>
@@ -789,7 +786,7 @@
       <w:r>
         <w:rPr>
           <w:rFonts w:eastAsia="Times New Roman" w:cs="Helvetica" w:ascii="Helvetica" w:hAnsi="Helvetica"/>
-          <w:color w:val="333333"/>
+          <w:color w:val="FF3333"/>
           <w:sz w:val="20"/>
           <w:szCs w:val="20"/>
         </w:rPr>
@@ -815,7 +812,7 @@
       <w:r>
         <w:rPr>
           <w:rFonts w:eastAsia="Times New Roman" w:cs="Helvetica" w:ascii="Helvetica" w:hAnsi="Helvetica"/>
-          <w:color w:val="333333"/>
+          <w:color w:val="FF3333"/>
           <w:sz w:val="20"/>
           <w:szCs w:val="20"/>
         </w:rPr>
@@ -841,7 +838,7 @@
       <w:r>
         <w:rPr>
           <w:rFonts w:eastAsia="Times New Roman" w:cs="Helvetica" w:ascii="Helvetica" w:hAnsi="Helvetica"/>
-          <w:color w:val="333333"/>
+          <w:color w:val="FF3333"/>
           <w:sz w:val="20"/>
           <w:szCs w:val="20"/>
         </w:rPr>
@@ -869,7 +866,7 @@
       <w:r>
         <w:rPr>
           <w:rFonts w:eastAsia="Times New Roman" w:cs="Helvetica" w:ascii="Helvetica" w:hAnsi="Helvetica"/>
-          <w:color w:val="333333"/>
+          <w:color w:val="FF3333"/>
           <w:sz w:val="20"/>
           <w:szCs w:val="20"/>
         </w:rPr>
@@ -895,7 +892,7 @@
       <w:r>
         <w:rPr>
           <w:rFonts w:eastAsia="Times New Roman" w:cs="Helvetica" w:ascii="Helvetica" w:hAnsi="Helvetica"/>
-          <w:color w:val="333333"/>
+          <w:color w:val="FF3333"/>
           <w:sz w:val="20"/>
           <w:szCs w:val="20"/>
         </w:rPr>
@@ -904,7 +901,7 @@
       <w:r>
         <w:rPr>
           <w:rFonts w:eastAsia="Times New Roman" w:cs="Helvetica" w:ascii="Helvetica" w:hAnsi="Helvetica"/>
-          <w:color w:val="333333"/>
+          <w:color w:val="FF3333"/>
           <w:sz w:val="20"/>
           <w:szCs w:val="20"/>
         </w:rPr>
@@ -930,7 +927,7 @@
       <w:r>
         <w:rPr>
           <w:rFonts w:eastAsia="Times New Roman" w:cs="Helvetica" w:ascii="Helvetica" w:hAnsi="Helvetica"/>
-          <w:color w:val="333333"/>
+          <w:color w:val="FF3333"/>
           <w:sz w:val="20"/>
           <w:szCs w:val="20"/>
         </w:rPr>
@@ -939,7 +936,7 @@
       <w:r>
         <w:rPr>
           <w:rFonts w:eastAsia="Times New Roman" w:cs="Helvetica" w:ascii="Helvetica" w:hAnsi="Helvetica"/>
-          <w:color w:val="333333"/>
+          <w:color w:val="FF3333"/>
           <w:sz w:val="20"/>
           <w:szCs w:val="20"/>
         </w:rPr>
@@ -965,7 +962,7 @@
       <w:r>
         <w:rPr>
           <w:rFonts w:eastAsia="Times New Roman" w:cs="Helvetica" w:ascii="Helvetica" w:hAnsi="Helvetica"/>
-          <w:color w:val="333333"/>
+          <w:color w:val="FF3333"/>
           <w:sz w:val="20"/>
           <w:szCs w:val="20"/>
         </w:rPr>
@@ -991,7 +988,7 @@
       <w:r>
         <w:rPr>
           <w:rFonts w:eastAsia="Times New Roman" w:cs="Helvetica" w:ascii="Helvetica" w:hAnsi="Helvetica"/>
-          <w:color w:val="333333"/>
+          <w:color w:val="FF3333"/>
           <w:sz w:val="20"/>
           <w:szCs w:val="20"/>
         </w:rPr>
@@ -1017,7 +1014,7 @@
       <w:r>
         <w:rPr>
           <w:rFonts w:eastAsia="Times New Roman" w:cs="Helvetica" w:ascii="Helvetica" w:hAnsi="Helvetica"/>
-          <w:color w:val="333333"/>
+          <w:color w:val="FF3333"/>
           <w:sz w:val="20"/>
           <w:szCs w:val="20"/>
         </w:rPr>
@@ -1043,7 +1040,7 @@
       <w:r>
         <w:rPr>
           <w:rFonts w:eastAsia="Times New Roman" w:cs="Helvetica" w:ascii="Helvetica" w:hAnsi="Helvetica"/>
-          <w:color w:val="333333"/>
+          <w:color w:val="FF3333"/>
           <w:sz w:val="20"/>
           <w:szCs w:val="20"/>
         </w:rPr>
@@ -1069,7 +1066,7 @@
       <w:r>
         <w:rPr>
           <w:rFonts w:eastAsia="Times New Roman" w:cs="Helvetica" w:ascii="Helvetica" w:hAnsi="Helvetica"/>
-          <w:color w:val="333333"/>
+          <w:color w:val="FF3333"/>
           <w:sz w:val="20"/>
           <w:szCs w:val="20"/>
         </w:rPr>
@@ -1095,7 +1092,7 @@
       <w:r>
         <w:rPr>
           <w:rFonts w:eastAsia="Times New Roman" w:cs="Helvetica" w:ascii="Helvetica" w:hAnsi="Helvetica"/>
-          <w:color w:val="333333"/>
+          <w:color w:val="FF3333"/>
           <w:sz w:val="20"/>
           <w:szCs w:val="20"/>
         </w:rPr>

</xml_diff>